<commit_message>
Revert "Merge branch 'master' of https://github.com/mohameDMEDO97/easy-c-"
This reverts commit c9e1b974f9ee718e8cec8059936a7cda1c012d5e, reversing
changes made to c75fe7d4b957c1c1d0880d6ee5e680d2b45916ec.
</commit_message>
<xml_diff>
--- a/easyc/Lucichart accounts.docx
+++ b/easyc/Lucichart accounts.docx
@@ -15,7 +15,7 @@
       <w:tr>
         <w:tc>
           <w:tcPr>
-            <w:tcW w:w="2924" w:type="dxa"/>
+            <w:tcW w:w="2875" w:type="dxa"/>
             <w:vMerge w:val="restart"/>
             <w:vAlign w:val="center"/>
           </w:tcPr>
@@ -30,7 +30,7 @@
         </w:tc>
         <w:tc>
           <w:tcPr>
-            <w:tcW w:w="5706" w:type="dxa"/>
+            <w:tcW w:w="5755" w:type="dxa"/>
           </w:tcPr>
           <w:p>
             <w:proofErr w:type="spellStart"/>
@@ -39,24 +39,22 @@
             </w:r>
             <w:proofErr w:type="spellEnd"/>
             <w:r>
-              <w:t xml:space="preserve"> </w:t>
+              <w:t xml:space="preserve"> “Interaction Diagram”</w:t>
             </w:r>
-            <w:bookmarkStart w:id="0" w:name="_GoBack"/>
-            <w:bookmarkEnd w:id="0"/>
           </w:p>
         </w:tc>
       </w:tr>
       <w:tr>
         <w:tc>
           <w:tcPr>
-            <w:tcW w:w="2924" w:type="dxa"/>
+            <w:tcW w:w="2875" w:type="dxa"/>
             <w:vMerge/>
           </w:tcPr>
           <w:p/>
         </w:tc>
         <w:tc>
           <w:tcPr>
-            <w:tcW w:w="5706" w:type="dxa"/>
+            <w:tcW w:w="5755" w:type="dxa"/>
           </w:tcPr>
           <w:p>
             <w:r>
@@ -68,26 +66,22 @@
       <w:tr>
         <w:tc>
           <w:tcPr>
-            <w:tcW w:w="2924" w:type="dxa"/>
+            <w:tcW w:w="2875" w:type="dxa"/>
             <w:vMerge/>
           </w:tcPr>
           <w:p/>
         </w:tc>
         <w:tc>
           <w:tcPr>
-            <w:tcW w:w="5706" w:type="dxa"/>
+            <w:tcW w:w="5755" w:type="dxa"/>
           </w:tcPr>
-          <w:p>
-            <w:r>
-              <w:t>Accept/Deny request</w:t>
-            </w:r>
-          </w:p>
+          <w:p/>
         </w:tc>
       </w:tr>
       <w:tr>
         <w:tc>
           <w:tcPr>
-            <w:tcW w:w="2924" w:type="dxa"/>
+            <w:tcW w:w="2875" w:type="dxa"/>
             <w:vMerge w:val="restart"/>
             <w:vAlign w:val="center"/>
           </w:tcPr>
@@ -102,142 +96,7 @@
         </w:tc>
         <w:tc>
           <w:tcPr>
-            <w:tcW w:w="5706" w:type="dxa"/>
-          </w:tcPr>
-          <w:p>
-            <w:r>
-              <w:t xml:space="preserve">get </w:t>
-            </w:r>
-            <w:proofErr w:type="spellStart"/>
-            <w:r>
-              <w:t>Favourite</w:t>
-            </w:r>
-            <w:proofErr w:type="spellEnd"/>
-            <w:r>
-              <w:t>/All opinions</w:t>
-            </w:r>
-          </w:p>
-        </w:tc>
-      </w:tr>
-      <w:tr>
-        <w:tc>
-          <w:tcPr>
-            <w:tcW w:w="2924" w:type="dxa"/>
-            <w:vMerge/>
-          </w:tcPr>
-          <w:p/>
-        </w:tc>
-        <w:tc>
-          <w:tcPr>
-            <w:tcW w:w="5706" w:type="dxa"/>
-          </w:tcPr>
-          <w:p>
-            <w:r>
-              <w:t xml:space="preserve">get </w:t>
-            </w:r>
-            <w:proofErr w:type="spellStart"/>
-            <w:r>
-              <w:t>UnRead</w:t>
-            </w:r>
-            <w:proofErr w:type="spellEnd"/>
-            <w:r>
-              <w:t>/</w:t>
-            </w:r>
-            <w:proofErr w:type="spellStart"/>
-            <w:r>
-              <w:t>UnSeen</w:t>
-            </w:r>
-            <w:proofErr w:type="spellEnd"/>
-            <w:r>
-              <w:t xml:space="preserve"> Opinions</w:t>
-            </w:r>
-          </w:p>
-        </w:tc>
-      </w:tr>
-      <w:tr>
-        <w:tc>
-          <w:tcPr>
-            <w:tcW w:w="2924" w:type="dxa"/>
-            <w:vMerge/>
-          </w:tcPr>
-          <w:p/>
-        </w:tc>
-        <w:tc>
-          <w:tcPr>
-            <w:tcW w:w="5706" w:type="dxa"/>
-          </w:tcPr>
-          <w:p>
-            <w:r>
-              <w:t>open topic for specific category/open topic</w:t>
-            </w:r>
-          </w:p>
-        </w:tc>
-      </w:tr>
-      <w:tr>
-        <w:tc>
-          <w:tcPr>
-            <w:tcW w:w="2924" w:type="dxa"/>
-            <w:vMerge w:val="restart"/>
-            <w:vAlign w:val="center"/>
-          </w:tcPr>
-          <w:p>
-            <w:r>
-              <w:t>Khaledsab1997+</w:t>
-            </w:r>
-            <w:r>
-              <w:t>2</w:t>
-            </w:r>
-            <w:r>
-              <w:t>@gmail.com</w:t>
-            </w:r>
-          </w:p>
-        </w:tc>
-        <w:tc>
-          <w:tcPr>
-            <w:tcW w:w="5706" w:type="dxa"/>
-          </w:tcPr>
-          <w:p>
-            <w:r>
-              <w:t>Put Opinion</w:t>
-            </w:r>
-          </w:p>
-        </w:tc>
-      </w:tr>
-      <w:tr>
-        <w:tc>
-          <w:tcPr>
-            <w:tcW w:w="2924" w:type="dxa"/>
-            <w:vMerge/>
-          </w:tcPr>
-          <w:p/>
-        </w:tc>
-        <w:tc>
-          <w:tcPr>
-            <w:tcW w:w="5706" w:type="dxa"/>
-          </w:tcPr>
-          <w:p>
-            <w:r>
-              <w:t xml:space="preserve">mark opinion as read/update </w:t>
-            </w:r>
-            <w:proofErr w:type="spellStart"/>
-            <w:r>
-              <w:t>favourite</w:t>
-            </w:r>
-            <w:proofErr w:type="spellEnd"/>
-          </w:p>
-        </w:tc>
-      </w:tr>
-      <w:tr>
-        <w:tc>
-          <w:tcPr>
-            <w:tcW w:w="2924" w:type="dxa"/>
-            <w:vMerge/>
-          </w:tcPr>
-          <w:p/>
-        </w:tc>
-        <w:tc>
-          <w:tcPr>
-            <w:tcW w:w="5706" w:type="dxa"/>
+            <w:tcW w:w="5755" w:type="dxa"/>
           </w:tcPr>
           <w:p/>
         </w:tc>
@@ -245,13 +104,14 @@
       <w:tr>
         <w:tc>
           <w:tcPr>
-            <w:tcW w:w="2924" w:type="dxa"/>
+            <w:tcW w:w="2875" w:type="dxa"/>
+            <w:vMerge/>
           </w:tcPr>
           <w:p/>
         </w:tc>
         <w:tc>
           <w:tcPr>
-            <w:tcW w:w="5706" w:type="dxa"/>
+            <w:tcW w:w="5755" w:type="dxa"/>
           </w:tcPr>
           <w:p/>
         </w:tc>
@@ -259,27 +119,14 @@
       <w:tr>
         <w:tc>
           <w:tcPr>
-            <w:tcW w:w="2924" w:type="dxa"/>
+            <w:tcW w:w="2875" w:type="dxa"/>
+            <w:vMerge/>
           </w:tcPr>
           <w:p/>
         </w:tc>
         <w:tc>
           <w:tcPr>
-            <w:tcW w:w="5706" w:type="dxa"/>
-          </w:tcPr>
-          <w:p/>
-        </w:tc>
-      </w:tr>
-      <w:tr>
-        <w:tc>
-          <w:tcPr>
-            <w:tcW w:w="2924" w:type="dxa"/>
-          </w:tcPr>
-          <w:p/>
-        </w:tc>
-        <w:tc>
-          <w:tcPr>
-            <w:tcW w:w="5706" w:type="dxa"/>
+            <w:tcW w:w="5755" w:type="dxa"/>
           </w:tcPr>
           <w:p/>
         </w:tc>
@@ -317,6 +164,8 @@
       <w:r>
         <w:t xml:space="preserve"> Singleton</w:t>
       </w:r>
+      <w:bookmarkStart w:id="0" w:name="_GoBack"/>
+      <w:bookmarkEnd w:id="0"/>
     </w:p>
     <w:p>
       <w:pPr>

</xml_diff>

<commit_message>
Revert "Revert "Merge branch 'master' of https://github.com/mohameDMEDO97/easy-c-""
This reverts commit 180af756e49e51415335ae68efd6e52f129d1fdc.
</commit_message>
<xml_diff>
--- a/easyc/Lucichart accounts.docx
+++ b/easyc/Lucichart accounts.docx
@@ -15,7 +15,7 @@
       <w:tr>
         <w:tc>
           <w:tcPr>
-            <w:tcW w:w="2875" w:type="dxa"/>
+            <w:tcW w:w="2924" w:type="dxa"/>
             <w:vMerge w:val="restart"/>
             <w:vAlign w:val="center"/>
           </w:tcPr>
@@ -30,7 +30,7 @@
         </w:tc>
         <w:tc>
           <w:tcPr>
-            <w:tcW w:w="5755" w:type="dxa"/>
+            <w:tcW w:w="5706" w:type="dxa"/>
           </w:tcPr>
           <w:p>
             <w:proofErr w:type="spellStart"/>
@@ -39,22 +39,24 @@
             </w:r>
             <w:proofErr w:type="spellEnd"/>
             <w:r>
-              <w:t xml:space="preserve"> “Interaction Diagram”</w:t>
-            </w:r>
+              <w:t xml:space="preserve"> </w:t>
+            </w:r>
+            <w:bookmarkStart w:id="0" w:name="_GoBack"/>
+            <w:bookmarkEnd w:id="0"/>
           </w:p>
         </w:tc>
       </w:tr>
       <w:tr>
         <w:tc>
           <w:tcPr>
-            <w:tcW w:w="2875" w:type="dxa"/>
+            <w:tcW w:w="2924" w:type="dxa"/>
             <w:vMerge/>
           </w:tcPr>
           <w:p/>
         </w:tc>
         <w:tc>
           <w:tcPr>
-            <w:tcW w:w="5755" w:type="dxa"/>
+            <w:tcW w:w="5706" w:type="dxa"/>
           </w:tcPr>
           <w:p>
             <w:r>
@@ -66,22 +68,26 @@
       <w:tr>
         <w:tc>
           <w:tcPr>
-            <w:tcW w:w="2875" w:type="dxa"/>
+            <w:tcW w:w="2924" w:type="dxa"/>
             <w:vMerge/>
           </w:tcPr>
           <w:p/>
         </w:tc>
         <w:tc>
           <w:tcPr>
-            <w:tcW w:w="5755" w:type="dxa"/>
-          </w:tcPr>
-          <w:p/>
+            <w:tcW w:w="5706" w:type="dxa"/>
+          </w:tcPr>
+          <w:p>
+            <w:r>
+              <w:t>Accept/Deny request</w:t>
+            </w:r>
+          </w:p>
         </w:tc>
       </w:tr>
       <w:tr>
         <w:tc>
           <w:tcPr>
-            <w:tcW w:w="2875" w:type="dxa"/>
+            <w:tcW w:w="2924" w:type="dxa"/>
             <w:vMerge w:val="restart"/>
             <w:vAlign w:val="center"/>
           </w:tcPr>
@@ -96,37 +102,184 @@
         </w:tc>
         <w:tc>
           <w:tcPr>
-            <w:tcW w:w="5755" w:type="dxa"/>
-          </w:tcPr>
-          <w:p/>
+            <w:tcW w:w="5706" w:type="dxa"/>
+          </w:tcPr>
+          <w:p>
+            <w:r>
+              <w:t xml:space="preserve">get </w:t>
+            </w:r>
+            <w:proofErr w:type="spellStart"/>
+            <w:r>
+              <w:t>Favourite</w:t>
+            </w:r>
+            <w:proofErr w:type="spellEnd"/>
+            <w:r>
+              <w:t>/All opinions</w:t>
+            </w:r>
+          </w:p>
         </w:tc>
       </w:tr>
       <w:tr>
         <w:tc>
           <w:tcPr>
-            <w:tcW w:w="2875" w:type="dxa"/>
+            <w:tcW w:w="2924" w:type="dxa"/>
             <w:vMerge/>
           </w:tcPr>
           <w:p/>
         </w:tc>
         <w:tc>
           <w:tcPr>
-            <w:tcW w:w="5755" w:type="dxa"/>
-          </w:tcPr>
-          <w:p/>
+            <w:tcW w:w="5706" w:type="dxa"/>
+          </w:tcPr>
+          <w:p>
+            <w:r>
+              <w:t xml:space="preserve">get </w:t>
+            </w:r>
+            <w:proofErr w:type="spellStart"/>
+            <w:r>
+              <w:t>UnRead</w:t>
+            </w:r>
+            <w:proofErr w:type="spellEnd"/>
+            <w:r>
+              <w:t>/</w:t>
+            </w:r>
+            <w:proofErr w:type="spellStart"/>
+            <w:r>
+              <w:t>UnSeen</w:t>
+            </w:r>
+            <w:proofErr w:type="spellEnd"/>
+            <w:r>
+              <w:t xml:space="preserve"> Opinions</w:t>
+            </w:r>
+          </w:p>
         </w:tc>
       </w:tr>
       <w:tr>
         <w:tc>
           <w:tcPr>
-            <w:tcW w:w="2875" w:type="dxa"/>
+            <w:tcW w:w="2924" w:type="dxa"/>
             <w:vMerge/>
           </w:tcPr>
           <w:p/>
         </w:tc>
         <w:tc>
           <w:tcPr>
-            <w:tcW w:w="5755" w:type="dxa"/>
+            <w:tcW w:w="5706" w:type="dxa"/>
+          </w:tcPr>
+          <w:p>
+            <w:r>
+              <w:t>open topic for specific category/open topic</w:t>
+            </w:r>
+          </w:p>
+        </w:tc>
+      </w:tr>
+      <w:tr>
+        <w:tc>
+          <w:tcPr>
+            <w:tcW w:w="2924" w:type="dxa"/>
+            <w:vMerge w:val="restart"/>
+            <w:vAlign w:val="center"/>
+          </w:tcPr>
+          <w:p>
+            <w:r>
+              <w:t>Khaledsab1997+</w:t>
+            </w:r>
+            <w:r>
+              <w:t>2</w:t>
+            </w:r>
+            <w:r>
+              <w:t>@gmail.com</w:t>
+            </w:r>
+          </w:p>
+        </w:tc>
+        <w:tc>
+          <w:tcPr>
+            <w:tcW w:w="5706" w:type="dxa"/>
+          </w:tcPr>
+          <w:p>
+            <w:r>
+              <w:t>Put Opinion</w:t>
+            </w:r>
+          </w:p>
+        </w:tc>
+      </w:tr>
+      <w:tr>
+        <w:tc>
+          <w:tcPr>
+            <w:tcW w:w="2924" w:type="dxa"/>
+            <w:vMerge/>
+          </w:tcPr>
+          <w:p/>
+        </w:tc>
+        <w:tc>
+          <w:tcPr>
+            <w:tcW w:w="5706" w:type="dxa"/>
+          </w:tcPr>
+          <w:p>
+            <w:r>
+              <w:t xml:space="preserve">mark opinion as read/update </w:t>
+            </w:r>
+            <w:proofErr w:type="spellStart"/>
+            <w:r>
+              <w:t>favourite</w:t>
+            </w:r>
+            <w:proofErr w:type="spellEnd"/>
+          </w:p>
+        </w:tc>
+      </w:tr>
+      <w:tr>
+        <w:tc>
+          <w:tcPr>
+            <w:tcW w:w="2924" w:type="dxa"/>
+            <w:vMerge/>
+          </w:tcPr>
+          <w:p/>
+        </w:tc>
+        <w:tc>
+          <w:tcPr>
+            <w:tcW w:w="5706" w:type="dxa"/>
+          </w:tcPr>
+          <w:p/>
+        </w:tc>
+      </w:tr>
+      <w:tr>
+        <w:tc>
+          <w:tcPr>
+            <w:tcW w:w="2924" w:type="dxa"/>
+          </w:tcPr>
+          <w:p/>
+        </w:tc>
+        <w:tc>
+          <w:tcPr>
+            <w:tcW w:w="5706" w:type="dxa"/>
+          </w:tcPr>
+          <w:p/>
+        </w:tc>
+      </w:tr>
+      <w:tr>
+        <w:tc>
+          <w:tcPr>
+            <w:tcW w:w="2924" w:type="dxa"/>
+          </w:tcPr>
+          <w:p/>
+        </w:tc>
+        <w:tc>
+          <w:tcPr>
+            <w:tcW w:w="5706" w:type="dxa"/>
+          </w:tcPr>
+          <w:p/>
+        </w:tc>
+      </w:tr>
+      <w:tr>
+        <w:tc>
+          <w:tcPr>
+            <w:tcW w:w="2924" w:type="dxa"/>
+          </w:tcPr>
+          <w:p/>
+        </w:tc>
+        <w:tc>
+          <w:tcPr>
+            <w:tcW w:w="5706" w:type="dxa"/>
           </w:tcPr>
           <w:p/>
         </w:tc>
@@ -164,8 +317,6 @@
       <w:r>
         <w:t xml:space="preserve"> Singleton</w:t>
       </w:r>
-      <w:bookmarkStart w:id="0" w:name="_GoBack"/>
-      <w:bookmarkEnd w:id="0"/>
     </w:p>
     <w:p>
       <w:pPr>

</xml_diff>

<commit_message>
SDS Complete + interaction diagrams photos
</commit_message>
<xml_diff>
--- a/easyc/Lucichart accounts.docx
+++ b/easyc/Lucichart accounts.docx
@@ -41,8 +41,6 @@
             <w:r>
               <w:t xml:space="preserve"> </w:t>
             </w:r>
-            <w:bookmarkStart w:id="0" w:name="_GoBack"/>
-            <w:bookmarkEnd w:id="0"/>
           </w:p>
         </w:tc>
       </w:tr>
@@ -182,13 +180,7 @@
           </w:tcPr>
           <w:p>
             <w:r>
-              <w:t>Khaledsab1997+</w:t>
-            </w:r>
-            <w:r>
-              <w:t>2</w:t>
-            </w:r>
-            <w:r>
-              <w:t>@gmail.com</w:t>
+              <w:t>Khaledsab1997+2@gmail.com</w:t>
             </w:r>
           </w:p>
         </w:tc>
@@ -198,8 +190,10 @@
           </w:tcPr>
           <w:p>
             <w:r>
-              <w:t>Put Opinion</w:t>
-            </w:r>
+              <w:t>Change username/password</w:t>
+            </w:r>
+            <w:bookmarkStart w:id="0" w:name="_GoBack"/>
+            <w:bookmarkEnd w:id="0"/>
           </w:p>
         </w:tc>
       </w:tr>

</xml_diff>

<commit_message>
changes in the code and structure
</commit_message>
<xml_diff>
--- a/easyc/Lucichart accounts.docx
+++ b/easyc/Lucichart accounts.docx
@@ -316,13 +316,7 @@
           </w:tcPr>
           <w:p>
             <w:r>
-              <w:t>Khaledsab1997+</w:t>
-            </w:r>
-            <w:r>
-              <w:t>4</w:t>
-            </w:r>
-            <w:r>
-              <w:t>@gmail.com</w:t>
+              <w:t>Khaledsab1997+4@gmail.com</w:t>
             </w:r>
           </w:p>
         </w:tc>
@@ -383,12 +377,137 @@
             <w:vAlign w:val="center"/>
           </w:tcPr>
           <w:p>
-            <w:bookmarkStart w:id="0" w:name="_GoBack"/>
-            <w:bookmarkEnd w:id="0"/>
-            <w:r>
-              <w:t>Khaledsab1997+4@gmail.com</w:t>
-            </w:r>
-          </w:p>
+            <w:r>
+              <w:t>Khaledsab1997+</w:t>
+            </w:r>
+            <w:r>
+              <w:t>5</w:t>
+            </w:r>
+            <w:r>
+              <w:t>@gmail.com</w:t>
+            </w:r>
+          </w:p>
+        </w:tc>
+        <w:tc>
+          <w:tcPr>
+            <w:tcW w:w="5706" w:type="dxa"/>
+          </w:tcPr>
+          <w:p>
+            <w:pPr>
+              <w:rPr>
+                <w:rtl/>
+                <w:lang w:bidi="ar-EG"/>
+              </w:rPr>
+            </w:pPr>
+            <w:r>
+              <w:t>Suspend user/become an instructor</w:t>
+            </w:r>
+          </w:p>
+        </w:tc>
+      </w:tr>
+      <w:tr>
+        <w:tc>
+          <w:tcPr>
+            <w:tcW w:w="2924" w:type="dxa"/>
+            <w:vMerge/>
+            <w:vAlign w:val="center"/>
+          </w:tcPr>
+          <w:p/>
+        </w:tc>
+        <w:tc>
+          <w:tcPr>
+            <w:tcW w:w="5706" w:type="dxa"/>
+          </w:tcPr>
+          <w:p>
+            <w:r>
+              <w:t>Take quiz</w:t>
+            </w:r>
+          </w:p>
+        </w:tc>
+      </w:tr>
+      <w:tr>
+        <w:tc>
+          <w:tcPr>
+            <w:tcW w:w="2924" w:type="dxa"/>
+            <w:vMerge/>
+            <w:vAlign w:val="center"/>
+          </w:tcPr>
+          <w:p/>
+        </w:tc>
+        <w:tc>
+          <w:tcPr>
+            <w:tcW w:w="5706" w:type="dxa"/>
+          </w:tcPr>
+          <w:p>
+            <w:r>
+              <w:t>Take quiz up level</w:t>
+            </w:r>
+          </w:p>
+        </w:tc>
+      </w:tr>
+      <w:tr>
+        <w:tc>
+          <w:tcPr>
+            <w:tcW w:w="2924" w:type="dxa"/>
+            <w:vMerge w:val="restart"/>
+            <w:vAlign w:val="center"/>
+          </w:tcPr>
+          <w:p>
+            <w:r>
+              <w:t>Khaledsab1997+</w:t>
+            </w:r>
+            <w:r>
+              <w:t>6</w:t>
+            </w:r>
+            <w:r>
+              <w:t>@gmail.com</w:t>
+            </w:r>
+          </w:p>
+        </w:tc>
+        <w:tc>
+          <w:tcPr>
+            <w:tcW w:w="5706" w:type="dxa"/>
+          </w:tcPr>
+          <w:p>
+            <w:r>
+              <w:t>take quiz by category</w:t>
+            </w:r>
+          </w:p>
+        </w:tc>
+      </w:tr>
+      <w:tr>
+        <w:tc>
+          <w:tcPr>
+            <w:tcW w:w="2924" w:type="dxa"/>
+            <w:vMerge/>
+            <w:vAlign w:val="center"/>
+          </w:tcPr>
+          <w:p/>
+        </w:tc>
+        <w:tc>
+          <w:tcPr>
+            <w:tcW w:w="5706" w:type="dxa"/>
+          </w:tcPr>
+          <w:p>
+            <w:pPr>
+              <w:tabs>
+                <w:tab w:val="left" w:pos="537"/>
+              </w:tabs>
+            </w:pPr>
+            <w:r>
+              <w:t>see grades / add category</w:t>
+            </w:r>
+          </w:p>
+        </w:tc>
+      </w:tr>
+      <w:tr>
+        <w:tc>
+          <w:tcPr>
+            <w:tcW w:w="2924" w:type="dxa"/>
+            <w:vMerge/>
+            <w:vAlign w:val="center"/>
+          </w:tcPr>
+          <w:p/>
         </w:tc>
         <w:tc>
           <w:tcPr>
@@ -403,41 +522,11 @@
               </w:rPr>
             </w:pPr>
             <w:r>
-              <w:t>Suspend user/become an instructor</w:t>
-            </w:r>
-          </w:p>
-        </w:tc>
-      </w:tr>
-      <w:tr>
-        <w:tc>
-          <w:tcPr>
-            <w:tcW w:w="2924" w:type="dxa"/>
-            <w:vMerge/>
-            <w:vAlign w:val="center"/>
-          </w:tcPr>
-          <w:p/>
-        </w:tc>
-        <w:tc>
-          <w:tcPr>
-            <w:tcW w:w="5706" w:type="dxa"/>
-          </w:tcPr>
-          <w:p/>
-        </w:tc>
-      </w:tr>
-      <w:tr>
-        <w:tc>
-          <w:tcPr>
-            <w:tcW w:w="2924" w:type="dxa"/>
-            <w:vMerge/>
-            <w:vAlign w:val="center"/>
-          </w:tcPr>
-          <w:p/>
-        </w:tc>
-        <w:tc>
-          <w:tcPr>
-            <w:tcW w:w="5706" w:type="dxa"/>
-          </w:tcPr>
-          <w:p/>
+              <w:t>add quiz question / add topic</w:t>
+            </w:r>
+            <w:bookmarkStart w:id="0" w:name="_GoBack"/>
+            <w:bookmarkEnd w:id="0"/>
+          </w:p>
         </w:tc>
       </w:tr>
     </w:tbl>

</xml_diff>

<commit_message>
some edit in documents
</commit_message>
<xml_diff>
--- a/easyc/Lucichart accounts.docx
+++ b/easyc/Lucichart accounts.docx
@@ -454,13 +454,7 @@
           </w:tcPr>
           <w:p>
             <w:r>
-              <w:t>Khaledsab1997+</w:t>
-            </w:r>
-            <w:r>
-              <w:t>6</w:t>
-            </w:r>
-            <w:r>
-              <w:t>@gmail.com</w:t>
+              <w:t>Khaledsab1997+6@gmail.com</w:t>
             </w:r>
           </w:p>
         </w:tc>
@@ -516,7 +510,6 @@
           <w:p>
             <w:pPr>
               <w:rPr>
-                <w:rFonts w:hint="cs"/>
                 <w:rtl/>
                 <w:lang w:bidi="ar-EG"/>
               </w:rPr>
@@ -524,205 +517,14 @@
             <w:r>
               <w:t>add quiz question / add topic</w:t>
             </w:r>
-            <w:bookmarkStart w:id="0" w:name="_GoBack"/>
-            <w:bookmarkEnd w:id="0"/>
           </w:p>
         </w:tc>
       </w:tr>
     </w:tbl>
-    <w:p/>
-    <w:p/>
     <w:p>
-      <w:pPr>
-        <w:pStyle w:val="Heading3"/>
-        <w:rPr>
-          <w:rFonts w:ascii="Calibri" w:hAnsi="Calibri"/>
-          <w:sz w:val="24"/>
-          <w:szCs w:val="24"/>
-        </w:rPr>
-      </w:pPr>
-      <w:r>
-        <w:rPr>
-          <w:rFonts w:ascii="Calibri" w:hAnsi="Calibri"/>
-          <w:sz w:val="24"/>
-          <w:szCs w:val="24"/>
-        </w:rPr>
-        <w:t>Design Pattern 1</w:t>
-      </w:r>
+      <w:bookmarkStart w:id="0" w:name="_GoBack"/>
+      <w:bookmarkEnd w:id="0"/>
     </w:p>
-    <w:p>
-      <w:pPr>
-        <w:ind w:firstLine="720"/>
-      </w:pPr>
-      <w:proofErr w:type="gramStart"/>
-      <w:r>
-        <w:t>Name :</w:t>
-      </w:r>
-      <w:proofErr w:type="gramEnd"/>
-      <w:r>
-        <w:t xml:space="preserve"> Singleton</w:t>
-      </w:r>
-    </w:p>
-    <w:p>
-      <w:pPr>
-        <w:ind w:firstLine="720"/>
-      </w:pPr>
-      <w:proofErr w:type="gramStart"/>
-      <w:r>
-        <w:t>Location :</w:t>
-      </w:r>
-      <w:proofErr w:type="gramEnd"/>
-      <w:r>
-        <w:t xml:space="preserve"> </w:t>
-      </w:r>
-      <w:proofErr w:type="spellStart"/>
-      <w:r>
-        <w:t>ConnectionDb</w:t>
-      </w:r>
-      <w:proofErr w:type="spellEnd"/>
-    </w:p>
-    <w:p>
-      <w:pPr>
-        <w:ind w:firstLine="720"/>
-      </w:pPr>
-      <w:proofErr w:type="gramStart"/>
-      <w:r>
-        <w:t>Reason :</w:t>
-      </w:r>
-      <w:proofErr w:type="gramEnd"/>
-      <w:r>
-        <w:t xml:space="preserve"> to have only one connection with the database so that we can access the database using </w:t>
-      </w:r>
-    </w:p>
-    <w:p>
-      <w:pPr>
-        <w:ind w:left="720" w:firstLine="720"/>
-      </w:pPr>
-      <w:r>
-        <w:t xml:space="preserve">  </w:t>
-      </w:r>
-      <w:r>
-        <w:t>single connection</w:t>
-      </w:r>
-    </w:p>
-    <w:p/>
-    <w:p>
-      <w:pPr>
-        <w:pStyle w:val="Heading3"/>
-        <w:rPr>
-          <w:rFonts w:ascii="Calibri" w:hAnsi="Calibri"/>
-          <w:sz w:val="24"/>
-          <w:szCs w:val="24"/>
-        </w:rPr>
-      </w:pPr>
-      <w:bookmarkStart w:id="1" w:name="_Toc447785974"/>
-      <w:r>
-        <w:rPr>
-          <w:rFonts w:ascii="Calibri" w:hAnsi="Calibri"/>
-          <w:sz w:val="24"/>
-          <w:szCs w:val="24"/>
-        </w:rPr>
-        <w:t xml:space="preserve">Design Pattern </w:t>
-      </w:r>
-      <w:bookmarkEnd w:id="1"/>
-      <w:r>
-        <w:rPr>
-          <w:rFonts w:ascii="Calibri" w:hAnsi="Calibri"/>
-          <w:sz w:val="24"/>
-          <w:szCs w:val="24"/>
-        </w:rPr>
-        <w:t>2</w:t>
-      </w:r>
-    </w:p>
-    <w:p>
-      <w:pPr>
-        <w:ind w:firstLine="720"/>
-      </w:pPr>
-      <w:proofErr w:type="gramStart"/>
-      <w:r>
-        <w:t>Name :</w:t>
-      </w:r>
-      <w:proofErr w:type="gramEnd"/>
-      <w:r>
-        <w:t xml:space="preserve"> Adapter</w:t>
-      </w:r>
-    </w:p>
-    <w:p>
-      <w:pPr>
-        <w:ind w:firstLine="720"/>
-      </w:pPr>
-      <w:proofErr w:type="gramStart"/>
-      <w:r>
-        <w:t>Location :</w:t>
-      </w:r>
-      <w:proofErr w:type="gramEnd"/>
-      <w:r>
-        <w:t xml:space="preserve"> </w:t>
-      </w:r>
-      <w:proofErr w:type="spellStart"/>
-      <w:r>
-        <w:t>DatabaseAdapter</w:t>
-      </w:r>
-      <w:proofErr w:type="spellEnd"/>
-    </w:p>
-    <w:p>
-      <w:pPr>
-        <w:ind w:left="720"/>
-      </w:pPr>
-      <w:proofErr w:type="gramStart"/>
-      <w:r>
-        <w:t>Reason :</w:t>
-      </w:r>
-      <w:proofErr w:type="gramEnd"/>
-      <w:r>
-        <w:t xml:space="preserve"> the database Legacy can do (insert,update,delete,select) with the database but what if we </w:t>
-      </w:r>
-      <w:r>
-        <w:t xml:space="preserve"> </w:t>
-      </w:r>
-    </w:p>
-    <w:p>
-      <w:pPr>
-        <w:ind w:left="1440"/>
-      </w:pPr>
-      <w:r>
-        <w:t xml:space="preserve">  </w:t>
-      </w:r>
-      <w:r>
-        <w:t xml:space="preserve">want to insert into specific table so in </w:t>
-      </w:r>
-      <w:proofErr w:type="spellStart"/>
-      <w:r>
-        <w:t>DatabaseAdapter</w:t>
-      </w:r>
-      <w:proofErr w:type="spellEnd"/>
-      <w:r>
-        <w:t xml:space="preserve"> we handle the query we want </w:t>
-      </w:r>
-      <w:r>
-        <w:t xml:space="preserve">   </w:t>
-      </w:r>
-    </w:p>
-    <w:p>
-      <w:pPr>
-        <w:ind w:left="1440"/>
-      </w:pPr>
-      <w:r>
-        <w:t xml:space="preserve">  </w:t>
-      </w:r>
-      <w:r>
-        <w:t xml:space="preserve">and then send it to the </w:t>
-      </w:r>
-      <w:proofErr w:type="spellStart"/>
-      <w:r>
-        <w:t>DatabaseLegacy</w:t>
-      </w:r>
-      <w:proofErr w:type="spellEnd"/>
-      <w:r>
-        <w:t xml:space="preserve"> to handle the query </w:t>
-      </w:r>
-    </w:p>
-    <w:p/>
     <w:sectPr>
       <w:pgSz w:w="12240" w:h="15840"/>
       <w:pgMar w:top="1440" w:right="1800" w:bottom="1440" w:left="1800" w:header="720" w:footer="720" w:gutter="0"/>

</xml_diff>